<commit_message>
Correct the exit Zone and add Door
</commit_message>
<xml_diff>
--- a/MCOT - Sujet/MCOT - Thibault Clodion.docx
+++ b/MCOT - Sujet/MCOT - Thibault Clodion.docx
@@ -268,28 +268,8 @@
           <w:szCs w:val="24"/>
         </w:rPr>
         <w:tab/>
-      </w:r>
-      <w:proofErr w:type="spellStart"/>
-      <w:r>
-        <w:rPr>
-          <w:i/>
-          <w:iCs/>
-          <w:sz w:val="24"/>
-          <w:szCs w:val="24"/>
-        </w:rPr>
-        <w:t>Crowd</w:t>
-      </w:r>
-      <w:proofErr w:type="spellEnd"/>
-      <w:r>
-        <w:rPr>
-          <w:i/>
-          <w:iCs/>
-          <w:sz w:val="24"/>
-          <w:szCs w:val="24"/>
-        </w:rPr>
-        <w:t xml:space="preserve"> </w:t>
-      </w:r>
-      <w:proofErr w:type="spellStart"/>
+        <w:t xml:space="preserve">Crowd </w:t>
+      </w:r>
       <w:r>
         <w:rPr>
           <w:i/>
@@ -299,7 +279,6 @@
         </w:rPr>
         <w:t>Modelisation</w:t>
       </w:r>
-      <w:proofErr w:type="spellEnd"/>
     </w:p>
     <w:p>
       <w:pPr>
@@ -466,38 +445,8 @@
           <w:szCs w:val="24"/>
         </w:rPr>
         <w:tab/>
-      </w:r>
-      <w:proofErr w:type="spellStart"/>
-      <w:r>
-        <w:rPr>
-          <w:i/>
-          <w:iCs/>
-          <w:sz w:val="24"/>
-          <w:szCs w:val="24"/>
-        </w:rPr>
-        <w:t>Crowd</w:t>
-      </w:r>
-      <w:proofErr w:type="spellEnd"/>
-      <w:r>
-        <w:rPr>
-          <w:i/>
-          <w:iCs/>
-          <w:sz w:val="24"/>
-          <w:szCs w:val="24"/>
-        </w:rPr>
-        <w:t xml:space="preserve"> </w:t>
-      </w:r>
-      <w:proofErr w:type="spellStart"/>
-      <w:r>
-        <w:rPr>
-          <w:i/>
-          <w:iCs/>
-          <w:sz w:val="24"/>
-          <w:szCs w:val="24"/>
-        </w:rPr>
-        <w:t>Behaviour</w:t>
-      </w:r>
-      <w:proofErr w:type="spellEnd"/>
+        <w:t>Crowd Behaviour</w:t>
+      </w:r>
     </w:p>
     <w:p>
       <w:pPr>
@@ -605,6 +554,15 @@
           <w:szCs w:val="28"/>
         </w:rPr>
         <w:t>Bibliographie commentée</w:t>
+      </w:r>
+      <w:r>
+        <w:rPr>
+          <w:b/>
+          <w:bCs/>
+          <w:sz w:val="28"/>
+          <w:szCs w:val="28"/>
+        </w:rPr>
+        <w:t xml:space="preserve"> (Nav mesh utilise A* changé avec)</w:t>
       </w:r>
     </w:p>
     <w:p>

</xml_diff>